<commit_message>
Update Chapter 11 Dialog Boxes In-Depth 1.docx
</commit_message>
<xml_diff>
--- a/13 ... Chapter  11 Dialog Boxes In Depth Chapter 10 Continued/Chapter 11 Dialog Boxes In-Depth 1.docx
+++ b/13 ... Chapter  11 Dialog Boxes In Depth Chapter 10 Continued/Chapter 11 Dialog Boxes In-Depth 1.docx
@@ -475,7 +475,520 @@
         <w:t>While leveraging child controls within dialog boxes simplifies certain aspects, it introduces new concepts and procedures specific to dialog box interaction.</w:t>
       </w:r>
     </w:p>
+    <w:p>
+      <w:pPr>
+        <w:rPr>
+          <w14:textOutline w14:w="9525" w14:cap="rnd" w14:cmpd="sng" w14:algn="ctr">
+            <w14:solidFill>
+              <w14:srgbClr w14:val="00B050"/>
+            </w14:solidFill>
+            <w14:prstDash w14:val="solid"/>
+            <w14:bevel/>
+          </w14:textOutline>
+        </w:rPr>
+      </w:pPr>
+    </w:p>
+    <w:p>
+      <w:pPr>
+        <w:rPr>
+          <w14:textOutline w14:w="9525" w14:cap="rnd" w14:cmpd="sng" w14:algn="ctr">
+            <w14:solidFill>
+              <w14:srgbClr w14:val="00B050"/>
+            </w14:solidFill>
+            <w14:prstDash w14:val="solid"/>
+            <w14:bevel/>
+          </w14:textOutline>
+        </w:rPr>
+      </w:pPr>
+    </w:p>
+    <w:p>
+      <w:pPr>
+        <w:rPr>
+          <w:sz w:val="40"/>
+          <w:szCs w:val="40"/>
+          <w14:textOutline w14:w="9525" w14:cap="rnd" w14:cmpd="sng" w14:algn="ctr">
+            <w14:solidFill>
+              <w14:srgbClr w14:val="FF0000"/>
+            </w14:solidFill>
+            <w14:prstDash w14:val="solid"/>
+            <w14:bevel/>
+          </w14:textOutline>
+        </w:rPr>
+      </w:pPr>
+      <w:r>
+        <w:rPr>
+          <w:sz w:val="40"/>
+          <w:szCs w:val="40"/>
+          <w14:textOutline w14:w="9525" w14:cap="rnd" w14:cmpd="sng" w14:algn="ctr">
+            <w14:solidFill>
+              <w14:srgbClr w14:val="FF0000"/>
+            </w14:solidFill>
+            <w14:prstDash w14:val="solid"/>
+            <w14:bevel/>
+          </w14:textOutline>
+        </w:rPr>
+        <w:t>MODELESS DIALOG BOXES: BEYOND MODALITY</w:t>
+      </w:r>
+    </w:p>
+    <w:p>
+      <w:r>
+        <w:t>This section delves deeper into the concept of modeless dialog boxes, exploring their characteristics and contrasting them with modal dialog boxes.</w:t>
+      </w:r>
+    </w:p>
+    <w:p>
+      <w:pPr>
+        <w:rPr>
+          <w14:textOutline w14:w="9525" w14:cap="rnd" w14:cmpd="sng" w14:algn="ctr">
+            <w14:solidFill>
+              <w14:srgbClr w14:val="00B050"/>
+            </w14:solidFill>
+            <w14:prstDash w14:val="solid"/>
+            <w14:bevel/>
+          </w14:textOutline>
+        </w:rPr>
+      </w:pPr>
+    </w:p>
+    <w:p>
+      <w:pPr>
+        <w:rPr>
+          <w:sz w:val="28"/>
+          <w:szCs w:val="28"/>
+          <w14:textOutline w14:w="9525" w14:cap="rnd" w14:cmpd="sng" w14:algn="ctr">
+            <w14:solidFill>
+              <w14:srgbClr w14:val="00B050"/>
+            </w14:solidFill>
+            <w14:prstDash w14:val="solid"/>
+            <w14:bevel/>
+          </w14:textOutline>
+        </w:rPr>
+      </w:pPr>
+      <w:r>
+        <w:rPr>
+          <w:sz w:val="28"/>
+          <w:szCs w:val="28"/>
+          <w14:textOutline w14:w="9525" w14:cap="rnd" w14:cmpd="sng" w14:algn="ctr">
+            <w14:solidFill>
+              <w14:srgbClr w14:val="00B050"/>
+            </w14:solidFill>
+            <w14:prstDash w14:val="solid"/>
+            <w14:bevel/>
+          </w14:textOutline>
+        </w:rPr>
+        <w:t>Recap: Modal vs. Modeless Dialog Boxes:</w:t>
+      </w:r>
+    </w:p>
+    <w:p>
+      <w:r>
+        <w:rPr>
+          <w:color w:val="0000FF"/>
+        </w:rPr>
+        <w:t>Modal:</w:t>
+      </w:r>
+      <w:r>
+        <w:rPr>
+          <w:color w:val="FF0000"/>
+        </w:rPr>
+        <w:t xml:space="preserve"> </w:t>
+      </w:r>
+      <w:r>
+        <w:t>These dialog boxes restrict user interaction to only the dialog box and the program that initiated it. They block access to other windows within the program until closed.</w:t>
+      </w:r>
+    </w:p>
+    <w:p>
+      <w:r>
+        <w:rPr>
+          <w:color w:val="0000FF"/>
+        </w:rPr>
+        <w:t xml:space="preserve">Modeless: </w:t>
+      </w:r>
+      <w:r>
+        <w:t>These dialog boxes offer greater flexibility by allowing users to switch between the dialog box, the program, and even other applications concurrently.</w:t>
+      </w:r>
+    </w:p>
+    <w:p>
+      <w:pPr>
+        <w:rPr>
+          <w:sz w:val="28"/>
+          <w:szCs w:val="28"/>
+          <w14:textOutline w14:w="9525" w14:cap="rnd" w14:cmpd="sng" w14:algn="ctr">
+            <w14:solidFill>
+              <w14:srgbClr w14:val="00B050"/>
+            </w14:solidFill>
+            <w14:prstDash w14:val="solid"/>
+            <w14:bevel/>
+          </w14:textOutline>
+        </w:rPr>
+      </w:pPr>
+    </w:p>
+    <w:p>
+      <w:pPr>
+        <w:rPr>
+          <w:sz w:val="28"/>
+          <w:szCs w:val="28"/>
+          <w14:textOutline w14:w="9525" w14:cap="rnd" w14:cmpd="sng" w14:algn="ctr">
+            <w14:solidFill>
+              <w14:srgbClr w14:val="00B050"/>
+            </w14:solidFill>
+            <w14:prstDash w14:val="solid"/>
+            <w14:bevel/>
+          </w14:textOutline>
+        </w:rPr>
+      </w:pPr>
+    </w:p>
+    <w:p>
+      <w:pPr>
+        <w:rPr>
+          <w:sz w:val="28"/>
+          <w:szCs w:val="28"/>
+          <w14:textOutline w14:w="9525" w14:cap="rnd" w14:cmpd="sng" w14:algn="ctr">
+            <w14:solidFill>
+              <w14:srgbClr w14:val="00B050"/>
+            </w14:solidFill>
+            <w14:prstDash w14:val="solid"/>
+            <w14:bevel/>
+          </w14:textOutline>
+        </w:rPr>
+      </w:pPr>
+    </w:p>
+    <w:p>
+      <w:pPr>
+        <w:rPr>
+          <w:sz w:val="28"/>
+          <w:szCs w:val="28"/>
+          <w14:textOutline w14:w="9525" w14:cap="rnd" w14:cmpd="sng" w14:algn="ctr">
+            <w14:solidFill>
+              <w14:srgbClr w14:val="00B050"/>
+            </w14:solidFill>
+            <w14:prstDash w14:val="solid"/>
+            <w14:bevel/>
+          </w14:textOutline>
+        </w:rPr>
+      </w:pPr>
+    </w:p>
+    <w:p>
+      <w:pPr>
+        <w:rPr>
+          <w:sz w:val="28"/>
+          <w:szCs w:val="28"/>
+          <w14:textOutline w14:w="9525" w14:cap="rnd" w14:cmpd="sng" w14:algn="ctr">
+            <w14:solidFill>
+              <w14:srgbClr w14:val="00B050"/>
+            </w14:solidFill>
+            <w14:prstDash w14:val="solid"/>
+            <w14:bevel/>
+          </w14:textOutline>
+        </w:rPr>
+      </w:pPr>
+      <w:r>
+        <w:rPr>
+          <w:sz w:val="28"/>
+          <w:szCs w:val="28"/>
+          <w14:textOutline w14:w="9525" w14:cap="rnd" w14:cmpd="sng" w14:algn="ctr">
+            <w14:solidFill>
+              <w14:srgbClr w14:val="00B050"/>
+            </w14:solidFill>
+            <w14:prstDash w14:val="solid"/>
+            <w14:bevel/>
+          </w14:textOutline>
+        </w:rPr>
+        <w:lastRenderedPageBreak/>
+        <w:t>Benefits of Modeless Dialog Boxes:</w:t>
+      </w:r>
+    </w:p>
+    <w:p>
+      <w:r>
+        <w:rPr>
+          <w:color w:val="0000FF"/>
+        </w:rPr>
+        <w:t xml:space="preserve">Enhanced User Experience: </w:t>
+      </w:r>
+      <w:r>
+        <w:t>Users can keep the dialog box open for reference while working within the main program, avoiding the need to repeatedly open and close it.</w:t>
+      </w:r>
+    </w:p>
+    <w:p>
+      <w:r>
+        <w:rPr>
+          <w:color w:val="0000FF"/>
+        </w:rPr>
+        <w:t xml:space="preserve">Improved Efficiency: </w:t>
+      </w:r>
+      <w:r>
+        <w:t>Tasks requiring frequent interaction with both the dialog box and the program are streamlined, minimizing context switching and saving time.</w:t>
+      </w:r>
+    </w:p>
+    <w:p>
+      <w:r>
+        <w:rPr>
+          <w:color w:val="0000FF"/>
+        </w:rPr>
+        <w:t xml:space="preserve">Greater Flexibility: </w:t>
+      </w:r>
+      <w:r>
+        <w:t>Users can access information displayed in the dialog box while working on other tasks, promoting multitasking and efficient workflow.</w:t>
+      </w:r>
+    </w:p>
+    <w:p>
+      <w:pPr>
+        <w:rPr>
+          <w:sz w:val="28"/>
+          <w:szCs w:val="28"/>
+          <w14:textOutline w14:w="9525" w14:cap="rnd" w14:cmpd="sng" w14:algn="ctr">
+            <w14:solidFill>
+              <w14:srgbClr w14:val="00B050"/>
+            </w14:solidFill>
+            <w14:prstDash w14:val="solid"/>
+            <w14:bevel/>
+          </w14:textOutline>
+        </w:rPr>
+      </w:pPr>
+    </w:p>
+    <w:p>
+      <w:pPr>
+        <w:rPr>
+          <w:sz w:val="28"/>
+          <w:szCs w:val="28"/>
+          <w14:textOutline w14:w="9525" w14:cap="rnd" w14:cmpd="sng" w14:algn="ctr">
+            <w14:solidFill>
+              <w14:srgbClr w14:val="00B050"/>
+            </w14:solidFill>
+            <w14:prstDash w14:val="solid"/>
+            <w14:bevel/>
+          </w14:textOutline>
+        </w:rPr>
+      </w:pPr>
+      <w:r>
+        <w:rPr>
+          <w:sz w:val="28"/>
+          <w:szCs w:val="28"/>
+          <w14:textOutline w14:w="9525" w14:cap="rnd" w14:cmpd="sng" w14:algn="ctr">
+            <w14:solidFill>
+              <w14:srgbClr w14:val="00B050"/>
+            </w14:solidFill>
+            <w14:prstDash w14:val="solid"/>
+            <w14:bevel/>
+          </w14:textOutline>
+        </w:rPr>
+        <w:t>Function Comparison: DialogBox vs. CreateDialog</w:t>
+      </w:r>
+    </w:p>
+    <w:p>
+      <w:r>
+        <w:rPr>
+          <w14:textOutline w14:w="9525" w14:cap="rnd" w14:cmpd="sng" w14:algn="ctr">
+            <w14:solidFill>
+              <w14:schemeClr w14:val="accent2">
+                <w14:lumMod w14:val="75000"/>
+              </w14:schemeClr>
+            </w14:solidFill>
+            <w14:prstDash w14:val="solid"/>
+            <w14:bevel/>
+          </w14:textOutline>
+        </w:rPr>
+        <w:t xml:space="preserve">DialogBox: </w:t>
+      </w:r>
+      <w:r>
+        <w:t>This function is specifically designed for modal dialog boxes. It creates the dialog box, handles user interaction, and only returns after the dialog box is closed.</w:t>
+      </w:r>
+    </w:p>
+    <w:p>
+      <w:r>
+        <w:rPr>
+          <w14:textOutline w14:w="9525" w14:cap="rnd" w14:cmpd="sng" w14:algn="ctr">
+            <w14:solidFill>
+              <w14:schemeClr w14:val="accent2">
+                <w14:lumMod w14:val="75000"/>
+              </w14:schemeClr>
+            </w14:solidFill>
+            <w14:prstDash w14:val="solid"/>
+            <w14:bevel/>
+          </w14:textOutline>
+        </w:rPr>
+        <w:t xml:space="preserve">CreateDialog: </w:t>
+      </w:r>
+      <w:r>
+        <w:t>This function creates modeless dialog boxes. It returns immediately after creation, handing over the responsibility of managing the dialog box to the program.</w:t>
+      </w:r>
+    </w:p>
+    <w:p>
+      <w:pPr>
+        <w:rPr>
+          <w:sz w:val="28"/>
+          <w:szCs w:val="28"/>
+          <w14:textOutline w14:w="9525" w14:cap="rnd" w14:cmpd="sng" w14:algn="ctr">
+            <w14:solidFill>
+              <w14:srgbClr w14:val="00B050"/>
+            </w14:solidFill>
+            <w14:prstDash w14:val="solid"/>
+            <w14:bevel/>
+          </w14:textOutline>
+        </w:rPr>
+      </w:pPr>
+    </w:p>
+    <w:p>
+      <w:pPr>
+        <w:rPr>
+          <w:sz w:val="28"/>
+          <w:szCs w:val="28"/>
+          <w14:textOutline w14:w="9525" w14:cap="rnd" w14:cmpd="sng" w14:algn="ctr">
+            <w14:solidFill>
+              <w14:srgbClr w14:val="00B050"/>
+            </w14:solidFill>
+            <w14:prstDash w14:val="solid"/>
+            <w14:bevel/>
+          </w14:textOutline>
+        </w:rPr>
+      </w:pPr>
+      <w:r>
+        <w:rPr>
+          <w:sz w:val="28"/>
+          <w:szCs w:val="28"/>
+          <w14:textOutline w14:w="9525" w14:cap="rnd" w14:cmpd="sng" w14:algn="ctr">
+            <w14:solidFill>
+              <w14:srgbClr w14:val="00B050"/>
+            </w14:solidFill>
+            <w14:prstDash w14:val="solid"/>
+            <w14:bevel/>
+          </w14:textOutline>
+        </w:rPr>
+        <w:t>Code Comparison:</w:t>
+      </w:r>
+    </w:p>
+    <w:p>
+      <w:r>
+        <w:rPr>
+          <w:noProof/>
+        </w:rPr>
+        <w:drawing>
+          <wp:inline distT="0" distB="0" distL="0" distR="0" wp14:anchorId="11CDEB5E" wp14:editId="6CCF1149">
+            <wp:extent cx="5943600" cy="796290"/>
+            <wp:effectExtent l="0" t="0" r="0" b="3810"/>
+            <wp:docPr id="1" name="Picture 1"/>
+            <wp:cNvGraphicFramePr>
+              <a:graphicFrameLocks xmlns:a="http://schemas.openxmlformats.org/drawingml/2006/main" noChangeAspect="1"/>
+            </wp:cNvGraphicFramePr>
+            <a:graphic xmlns:a="http://schemas.openxmlformats.org/drawingml/2006/main">
+              <a:graphicData uri="http://schemas.openxmlformats.org/drawingml/2006/picture">
+                <pic:pic xmlns:pic="http://schemas.openxmlformats.org/drawingml/2006/picture">
+                  <pic:nvPicPr>
+                    <pic:cNvPr id="1" name=""/>
+                    <pic:cNvPicPr/>
+                  </pic:nvPicPr>
+                  <pic:blipFill>
+                    <a:blip r:embed="rId4"/>
+                    <a:stretch>
+                      <a:fillRect/>
+                    </a:stretch>
+                  </pic:blipFill>
+                  <pic:spPr>
+                    <a:xfrm>
+                      <a:off x="0" y="0"/>
+                      <a:ext cx="5943600" cy="796290"/>
+                    </a:xfrm>
+                    <a:prstGeom prst="rect">
+                      <a:avLst/>
+                    </a:prstGeom>
+                  </pic:spPr>
+                </pic:pic>
+              </a:graphicData>
+            </a:graphic>
+          </wp:inline>
+        </w:drawing>
+      </w:r>
+    </w:p>
     <w:p/>
+    <w:p>
+      <w:pPr>
+        <w:rPr>
+          <w:sz w:val="28"/>
+          <w:szCs w:val="28"/>
+          <w14:textOutline w14:w="9525" w14:cap="rnd" w14:cmpd="sng" w14:algn="ctr">
+            <w14:solidFill>
+              <w14:srgbClr w14:val="00B050"/>
+            </w14:solidFill>
+            <w14:prstDash w14:val="solid"/>
+            <w14:bevel/>
+          </w14:textOutline>
+        </w:rPr>
+      </w:pPr>
+      <w:r>
+        <w:rPr>
+          <w:sz w:val="28"/>
+          <w:szCs w:val="28"/>
+          <w14:textOutline w14:w="9525" w14:cap="rnd" w14:cmpd="sng" w14:algn="ctr">
+            <w14:solidFill>
+              <w14:srgbClr w14:val="00B050"/>
+            </w14:solidFill>
+            <w14:prstDash w14:val="solid"/>
+            <w14:bevel/>
+          </w14:textOutline>
+        </w:rPr>
+        <w:t>Remembering the Difference:</w:t>
+      </w:r>
+    </w:p>
+    <w:p>
+      <w:r>
+        <w:t xml:space="preserve">The </w:t>
+      </w:r>
+      <w:r>
+        <w:rPr>
+          <w:color w:val="CC00FF"/>
+        </w:rPr>
+        <w:t>function names provide a clue to their purpose.</w:t>
+      </w:r>
+      <w:r>
+        <w:t xml:space="preserve"> "DialogBox" emphasizes the box-like nature of modal dialogs, while "CreateDialog" aligns with the creation of regular windows, similar to "CreateWindow".</w:t>
+      </w:r>
+    </w:p>
+    <w:p/>
+    <w:p>
+      <w:pPr>
+        <w:rPr>
+          <w:sz w:val="28"/>
+          <w:szCs w:val="28"/>
+          <w14:textOutline w14:w="9525" w14:cap="rnd" w14:cmpd="sng" w14:algn="ctr">
+            <w14:solidFill>
+              <w14:srgbClr w14:val="00B050"/>
+            </w14:solidFill>
+            <w14:prstDash w14:val="solid"/>
+            <w14:bevel/>
+          </w14:textOutline>
+        </w:rPr>
+      </w:pPr>
+      <w:r>
+        <w:rPr>
+          <w:sz w:val="28"/>
+          <w:szCs w:val="28"/>
+          <w14:textOutline w14:w="9525" w14:cap="rnd" w14:cmpd="sng" w14:algn="ctr">
+            <w14:solidFill>
+              <w14:srgbClr w14:val="00B050"/>
+            </w14:solidFill>
+            <w14:prstDash w14:val="solid"/>
+            <w14:bevel/>
+          </w14:textOutline>
+        </w:rPr>
+        <w:t>Additional Considerations:</w:t>
+      </w:r>
+    </w:p>
+    <w:p>
+      <w:r>
+        <w:t xml:space="preserve">Modeless dialog boxes require </w:t>
+      </w:r>
+      <w:r>
+        <w:rPr>
+          <w:color w:val="0000FF"/>
+        </w:rPr>
+        <w:t xml:space="preserve">more careful management </w:t>
+      </w:r>
+      <w:r>
+        <w:t>than modal ones. Developers need to handle closing, responding to user actions, and ensuring the dialog box remains accessible while not interfering with the main window.</w:t>
+      </w:r>
+    </w:p>
+    <w:p>
+      <w:r>
+        <w:t>The choice between modal and modeless depends on the specific needs of the application and the intended user interaction.</w:t>
+      </w:r>
+    </w:p>
     <w:p/>
     <w:sectPr>
       <w:pgSz w:w="12240" w:h="15840"/>

</xml_diff>

<commit_message>
Modless and Modal Dialog Boxes
</commit_message>
<xml_diff>
--- a/13 ... Chapter  11 Dialog Boxes In Depth Chapter 10 Continued/Chapter 11 Dialog Boxes In-Depth 1.docx
+++ b/13 ... Chapter  11 Dialog Boxes In Depth Chapter 10 Continued/Chapter 11 Dialog Boxes In-Depth 1.docx
@@ -2022,6 +2022,7 @@
         <w:t>The user can interact with the underlying window while the dialog box is open.</w:t>
       </w:r>
     </w:p>
+    <w:p/>
     <w:p>
       <w:r>
         <w:t>In the image, the "Exchange" dialog box is a modal dialog box, while the "Confirm" dialog box is a modeless dialog box.</w:t>
@@ -2074,6 +2075,568 @@
         </w:drawing>
       </w:r>
     </w:p>
+    <w:p/>
+    <w:p>
+      <w:pPr>
+        <w:rPr>
+          <w:sz w:val="40"/>
+          <w:szCs w:val="40"/>
+          <w14:textOutline w14:w="9525" w14:cap="rnd" w14:cmpd="sng" w14:algn="ctr">
+            <w14:solidFill>
+              <w14:srgbClr w14:val="FF0000"/>
+            </w14:solidFill>
+            <w14:prstDash w14:val="solid"/>
+            <w14:bevel/>
+          </w14:textOutline>
+        </w:rPr>
+      </w:pPr>
+      <w:r>
+        <w:rPr>
+          <w:sz w:val="40"/>
+          <w:szCs w:val="40"/>
+          <w14:textOutline w14:w="9525" w14:cap="rnd" w14:cmpd="sng" w14:algn="ctr">
+            <w14:solidFill>
+              <w14:srgbClr w14:val="FF0000"/>
+            </w14:solidFill>
+            <w14:prstDash w14:val="solid"/>
+            <w14:bevel/>
+          </w14:textOutline>
+        </w:rPr>
+        <w:t>MASTERING MODELESS DIALOG BOXES: A COMPREHENSIVE GUIDE</w:t>
+      </w:r>
+    </w:p>
+    <w:p>
+      <w:r>
+        <w:t>This in-depth exploration delves beyond the basics of creating modeless dialog boxes, equipping developers with the knowledge to manage them effectively.</w:t>
+      </w:r>
+    </w:p>
+    <w:p>
+      <w:pPr>
+        <w:rPr>
+          <w14:textOutline w14:w="9525" w14:cap="rnd" w14:cmpd="sng" w14:algn="ctr">
+            <w14:solidFill>
+              <w14:srgbClr w14:val="00B050"/>
+            </w14:solidFill>
+            <w14:prstDash w14:val="solid"/>
+            <w14:bevel/>
+          </w14:textOutline>
+        </w:rPr>
+      </w:pPr>
+    </w:p>
+    <w:p>
+      <w:pPr>
+        <w:rPr>
+          <w:sz w:val="28"/>
+          <w:szCs w:val="28"/>
+          <w14:textOutline w14:w="9525" w14:cap="rnd" w14:cmpd="sng" w14:algn="ctr">
+            <w14:solidFill>
+              <w14:srgbClr w14:val="00B050"/>
+            </w14:solidFill>
+            <w14:prstDash w14:val="solid"/>
+            <w14:bevel/>
+          </w14:textOutline>
+        </w:rPr>
+      </w:pPr>
+      <w:r>
+        <w:rPr>
+          <w:sz w:val="28"/>
+          <w:szCs w:val="28"/>
+          <w14:textOutline w14:w="9525" w14:cap="rnd" w14:cmpd="sng" w14:algn="ctr">
+            <w14:solidFill>
+              <w14:srgbClr w14:val="00B050"/>
+            </w14:solidFill>
+            <w14:prstDash w14:val="solid"/>
+            <w14:bevel/>
+          </w14:textOutline>
+        </w:rPr>
+        <w:t>1. The Power of hDlgModeless:</w:t>
+      </w:r>
+    </w:p>
+    <w:p>
+      <w:r>
+        <w:t>This global variable serves as the central hub for managing the modeless dialog box.</w:t>
+      </w:r>
+    </w:p>
+    <w:p>
+      <w:r>
+        <w:t>Initialized to 0 by default, it safeguards against invalid handle usage with IsDialogMessage.</w:t>
+      </w:r>
+    </w:p>
+    <w:p>
+      <w:r>
+        <w:t>Its versatile nature allows for:</w:t>
+      </w:r>
+    </w:p>
+    <w:p>
+      <w:pPr>
+        <w:pStyle w:val="ListParagraph"/>
+        <w:numPr>
+          <w:ilvl w:val="0"/>
+          <w:numId w:val="5"/>
+        </w:numPr>
+      </w:pPr>
+      <w:r>
+        <w:rPr>
+          <w:color w:val="0000FF"/>
+        </w:rPr>
+        <w:t>Existence Check:</w:t>
+      </w:r>
+      <w:r>
+        <w:t xml:space="preserve"> Verifying the dialog box's presence in other program parts.</w:t>
+      </w:r>
+    </w:p>
+    <w:p>
+      <w:pPr>
+        <w:pStyle w:val="ListParagraph"/>
+        <w:numPr>
+          <w:ilvl w:val="0"/>
+          <w:numId w:val="5"/>
+        </w:numPr>
+      </w:pPr>
+      <w:r>
+        <w:rPr>
+          <w:color w:val="0000FF"/>
+        </w:rPr>
+        <w:t xml:space="preserve">Inter-window Communication: </w:t>
+      </w:r>
+      <w:r>
+        <w:t>Facilitating message exchange between the dialog box and other windows.</w:t>
+      </w:r>
+    </w:p>
+    <w:p>
+      <w:pPr>
+        <w:pStyle w:val="ListParagraph"/>
+        <w:numPr>
+          <w:ilvl w:val="0"/>
+          <w:numId w:val="5"/>
+        </w:numPr>
+      </w:pPr>
+      <w:r>
+        <w:rPr>
+          <w:color w:val="0000FF"/>
+        </w:rPr>
+        <w:t xml:space="preserve">Destruction Control: </w:t>
+      </w:r>
+      <w:r>
+        <w:t>Identifying the correct handle for proper destruction using DestroyWindow.</w:t>
+      </w:r>
+    </w:p>
+    <w:p>
+      <w:pPr>
+        <w:rPr>
+          <w14:textOutline w14:w="9525" w14:cap="rnd" w14:cmpd="sng" w14:algn="ctr">
+            <w14:solidFill>
+              <w14:srgbClr w14:val="00B050"/>
+            </w14:solidFill>
+            <w14:prstDash w14:val="solid"/>
+            <w14:bevel/>
+          </w14:textOutline>
+        </w:rPr>
+      </w:pPr>
+    </w:p>
+    <w:p>
+      <w:pPr>
+        <w:rPr>
+          <w:sz w:val="28"/>
+          <w:szCs w:val="28"/>
+          <w14:textOutline w14:w="9525" w14:cap="rnd" w14:cmpd="sng" w14:algn="ctr">
+            <w14:solidFill>
+              <w14:srgbClr w14:val="00B050"/>
+            </w14:solidFill>
+            <w14:prstDash w14:val="solid"/>
+            <w14:bevel/>
+          </w14:textOutline>
+        </w:rPr>
+      </w:pPr>
+      <w:r>
+        <w:rPr>
+          <w:sz w:val="28"/>
+          <w:szCs w:val="28"/>
+          <w14:textOutline w14:w="9525" w14:cap="rnd" w14:cmpd="sng" w14:algn="ctr">
+            <w14:solidFill>
+              <w14:srgbClr w14:val="00B050"/>
+            </w14:solidFill>
+            <w14:prstDash w14:val="solid"/>
+            <w14:bevel/>
+          </w14:textOutline>
+        </w:rPr>
+        <w:lastRenderedPageBreak/>
+        <w:t>2. Ending a Modeless Dialog Box:</w:t>
+      </w:r>
+    </w:p>
+    <w:p>
+      <w:r>
+        <w:t>Unlike modal dialogs,</w:t>
+      </w:r>
+      <w:r>
+        <w:rPr>
+          <w:color w:val="CC00FF"/>
+        </w:rPr>
+        <w:t xml:space="preserve"> DestroyWindow</w:t>
+      </w:r>
+      <w:r>
+        <w:t xml:space="preserve"> replaces EndDialog for closing the dialog box.</w:t>
+      </w:r>
+    </w:p>
+    <w:p>
+      <w:r>
+        <w:rPr>
+          <w:color w:val="0000FF"/>
+        </w:rPr>
+        <w:t>Setting hDlgModeless to NULL</w:t>
+      </w:r>
+      <w:r>
+        <w:t xml:space="preserve"> after DestroyWindow ensures proper memory management.</w:t>
+      </w:r>
+    </w:p>
+    <w:p>
+      <w:pPr>
+        <w:rPr>
+          <w:color w:val="CC00FF"/>
+        </w:rPr>
+      </w:pPr>
+      <w:r>
+        <w:t xml:space="preserve">Users often close the dialog box via the </w:t>
+      </w:r>
+      <w:r>
+        <w:rPr>
+          <w:color w:val="CC00FF"/>
+        </w:rPr>
+        <w:t>system menu's "Close" option.</w:t>
+      </w:r>
+    </w:p>
+    <w:p>
+      <w:r>
+        <w:t xml:space="preserve">The dialog box procedure must </w:t>
+      </w:r>
+      <w:r>
+        <w:rPr>
+          <w:color w:val="0000FF"/>
+        </w:rPr>
+        <w:t xml:space="preserve">capture the WM_CLOSE </w:t>
+      </w:r>
+      <w:r>
+        <w:t>message:</w:t>
+      </w:r>
+    </w:p>
+    <w:p>
+      <w:pPr>
+        <w:pStyle w:val="ListParagraph"/>
+        <w:numPr>
+          <w:ilvl w:val="0"/>
+          <w:numId w:val="6"/>
+        </w:numPr>
+      </w:pPr>
+      <w:r>
+        <w:t>It triggers DestroyWindow to close the dialog box.</w:t>
+      </w:r>
+    </w:p>
+    <w:p>
+      <w:pPr>
+        <w:pStyle w:val="ListParagraph"/>
+        <w:numPr>
+          <w:ilvl w:val="0"/>
+          <w:numId w:val="6"/>
+        </w:numPr>
+      </w:pPr>
+      <w:r>
+        <w:t>Setting hDlgModeless to NULL completes the destruction process.</w:t>
+      </w:r>
+    </w:p>
+    <w:p>
+      <w:pPr>
+        <w:rPr>
+          <w:sz w:val="28"/>
+          <w:szCs w:val="28"/>
+          <w14:textOutline w14:w="9525" w14:cap="rnd" w14:cmpd="sng" w14:algn="ctr">
+            <w14:solidFill>
+              <w14:srgbClr w14:val="00B050"/>
+            </w14:solidFill>
+            <w14:prstDash w14:val="solid"/>
+            <w14:bevel/>
+          </w14:textOutline>
+        </w:rPr>
+      </w:pPr>
+    </w:p>
+    <w:p>
+      <w:pPr>
+        <w:rPr>
+          <w:sz w:val="28"/>
+          <w:szCs w:val="28"/>
+          <w14:textOutline w14:w="9525" w14:cap="rnd" w14:cmpd="sng" w14:algn="ctr">
+            <w14:solidFill>
+              <w14:srgbClr w14:val="00B050"/>
+            </w14:solidFill>
+            <w14:prstDash w14:val="solid"/>
+            <w14:bevel/>
+          </w14:textOutline>
+        </w:rPr>
+      </w:pPr>
+      <w:r>
+        <w:rPr>
+          <w:sz w:val="28"/>
+          <w:szCs w:val="28"/>
+          <w14:textOutline w14:w="9525" w14:cap="rnd" w14:cmpd="sng" w14:algn="ctr">
+            <w14:solidFill>
+              <w14:srgbClr w14:val="00B050"/>
+            </w14:solidFill>
+            <w14:prstDash w14:val="solid"/>
+            <w14:bevel/>
+          </w14:textOutline>
+        </w:rPr>
+        <w:t>3. Push Button Closure:</w:t>
+      </w:r>
+    </w:p>
+    <w:p>
+      <w:pPr>
+        <w:rPr>
+          <w:color w:val="CC00FF"/>
+        </w:rPr>
+      </w:pPr>
+      <w:r>
+        <w:t xml:space="preserve">Similar to handling WM_CLOSE, </w:t>
+      </w:r>
+      <w:r>
+        <w:rPr>
+          <w:color w:val="CC00FF"/>
+        </w:rPr>
+        <w:t>push buttons can also initiate closure.</w:t>
+      </w:r>
+    </w:p>
+    <w:p>
+      <w:r>
+        <w:t>Upon button click, DestroyWindow is called, followed by setting hDlgModeless to NULL.</w:t>
+      </w:r>
+    </w:p>
+    <w:p>
+      <w:pPr>
+        <w:rPr>
+          <w14:textOutline w14:w="9525" w14:cap="rnd" w14:cmpd="sng" w14:algn="ctr">
+            <w14:solidFill>
+              <w14:srgbClr w14:val="00B050"/>
+            </w14:solidFill>
+            <w14:prstDash w14:val="solid"/>
+            <w14:bevel/>
+          </w14:textOutline>
+        </w:rPr>
+      </w:pPr>
+    </w:p>
+    <w:p>
+      <w:pPr>
+        <w:rPr>
+          <w:sz w:val="28"/>
+          <w:szCs w:val="28"/>
+          <w14:textOutline w14:w="9525" w14:cap="rnd" w14:cmpd="sng" w14:algn="ctr">
+            <w14:solidFill>
+              <w14:srgbClr w14:val="00B050"/>
+            </w14:solidFill>
+            <w14:prstDash w14:val="solid"/>
+            <w14:bevel/>
+          </w14:textOutline>
+        </w:rPr>
+      </w:pPr>
+      <w:r>
+        <w:rPr>
+          <w:sz w:val="28"/>
+          <w:szCs w:val="28"/>
+          <w14:textOutline w14:w="9525" w14:cap="rnd" w14:cmpd="sng" w14:algn="ctr">
+            <w14:solidFill>
+              <w14:srgbClr w14:val="00B050"/>
+            </w14:solidFill>
+            <w14:prstDash w14:val="solid"/>
+            <w14:bevel/>
+          </w14:textOutline>
+        </w:rPr>
+        <w:t>4. Data Exchange with Parent Window:</w:t>
+      </w:r>
+    </w:p>
+    <w:p>
+      <w:r>
+        <w:t>Two primary approaches exist for information exchange between the dialog box and the parent window.</w:t>
+      </w:r>
+    </w:p>
+    <w:p>
+      <w:pPr>
+        <w:pStyle w:val="ListParagraph"/>
+        <w:numPr>
+          <w:ilvl w:val="0"/>
+          <w:numId w:val="7"/>
+        </w:numPr>
+      </w:pPr>
+      <w:r>
+        <w:rPr>
+          <w:color w:val="0000FF"/>
+        </w:rPr>
+        <w:t xml:space="preserve">Global Variables: </w:t>
+      </w:r>
+      <w:r>
+        <w:t>A convenient method for storing data that needs to be "returned" by the dialog box.</w:t>
+      </w:r>
+    </w:p>
+    <w:p>
+      <w:pPr>
+        <w:pStyle w:val="ListParagraph"/>
+        <w:numPr>
+          <w:ilvl w:val="0"/>
+          <w:numId w:val="7"/>
+        </w:numPr>
+      </w:pPr>
+      <w:r>
+        <w:rPr>
+          <w:color w:val="0000FF"/>
+        </w:rPr>
+        <w:t xml:space="preserve">CreateDialogParam: </w:t>
+      </w:r>
+      <w:r>
+        <w:t>This advanced technique allows passing a structured data pointer for more complex data exchange.</w:t>
+      </w:r>
+    </w:p>
+    <w:p>
+      <w:pPr>
+        <w:rPr>
+          <w:sz w:val="28"/>
+          <w:szCs w:val="28"/>
+          <w14:textOutline w14:w="9525" w14:cap="rnd" w14:cmpd="sng" w14:algn="ctr">
+            <w14:solidFill>
+              <w14:srgbClr w14:val="00B050"/>
+            </w14:solidFill>
+            <w14:prstDash w14:val="solid"/>
+            <w14:bevel/>
+          </w14:textOutline>
+        </w:rPr>
+      </w:pPr>
+    </w:p>
+    <w:p>
+      <w:pPr>
+        <w:rPr>
+          <w:sz w:val="28"/>
+          <w:szCs w:val="28"/>
+          <w14:textOutline w14:w="9525" w14:cap="rnd" w14:cmpd="sng" w14:algn="ctr">
+            <w14:solidFill>
+              <w14:srgbClr w14:val="00B050"/>
+            </w14:solidFill>
+            <w14:prstDash w14:val="solid"/>
+            <w14:bevel/>
+          </w14:textOutline>
+        </w:rPr>
+      </w:pPr>
+      <w:r>
+        <w:rPr>
+          <w:sz w:val="28"/>
+          <w:szCs w:val="28"/>
+          <w14:textOutline w14:w="9525" w14:cap="rnd" w14:cmpd="sng" w14:algn="ctr">
+            <w14:solidFill>
+              <w14:srgbClr w14:val="00B050"/>
+            </w14:solidFill>
+            <w14:prstDash w14:val="solid"/>
+            <w14:bevel/>
+          </w14:textOutline>
+        </w:rPr>
+        <w:t>5. Message Loop Orchestration:</w:t>
+      </w:r>
+    </w:p>
+    <w:p>
+      <w:r>
+        <w:rPr>
+          <w:color w:val="CC00FF"/>
+        </w:rPr>
+        <w:t xml:space="preserve">IsDialogMessage </w:t>
+      </w:r>
+      <w:r>
+        <w:t>plays a crucial role in filtering messages intended for the modeless dialog box.</w:t>
+      </w:r>
+    </w:p>
+    <w:p>
+      <w:r>
+        <w:t xml:space="preserve">Its </w:t>
+      </w:r>
+      <w:r>
+        <w:rPr>
+          <w:color w:val="0000FF"/>
+        </w:rPr>
+        <w:t xml:space="preserve">integration within the message loop </w:t>
+      </w:r>
+      <w:r>
+        <w:t>ensures proper message routing.</w:t>
+      </w:r>
+    </w:p>
+    <w:p>
+      <w:r>
+        <w:rPr>
+          <w:color w:val="CC00FF"/>
+        </w:rPr>
+        <w:t xml:space="preserve">Handling keyboard accelerators </w:t>
+      </w:r>
+      <w:r>
+        <w:t>requires combining IsDialogMessage with TranslateAccelerator for seamless interaction.</w:t>
+      </w:r>
+    </w:p>
+    <w:p>
+      <w:pPr>
+        <w:rPr>
+          <w14:textOutline w14:w="9525" w14:cap="rnd" w14:cmpd="sng" w14:algn="ctr">
+            <w14:solidFill>
+              <w14:srgbClr w14:val="00B050"/>
+            </w14:solidFill>
+            <w14:prstDash w14:val="solid"/>
+            <w14:bevel/>
+          </w14:textOutline>
+        </w:rPr>
+      </w:pPr>
+    </w:p>
+    <w:p>
+      <w:pPr>
+        <w:rPr>
+          <w14:textOutline w14:w="9525" w14:cap="rnd" w14:cmpd="sng" w14:algn="ctr">
+            <w14:solidFill>
+              <w14:srgbClr w14:val="00B050"/>
+            </w14:solidFill>
+            <w14:prstDash w14:val="solid"/>
+            <w14:bevel/>
+          </w14:textOutline>
+        </w:rPr>
+      </w:pPr>
+    </w:p>
+    <w:p>
+      <w:pPr>
+        <w:rPr>
+          <w14:textOutline w14:w="9525" w14:cap="rnd" w14:cmpd="sng" w14:algn="ctr">
+            <w14:solidFill>
+              <w14:srgbClr w14:val="00B050"/>
+            </w14:solidFill>
+            <w14:prstDash w14:val="solid"/>
+            <w14:bevel/>
+          </w14:textOutline>
+        </w:rPr>
+      </w:pPr>
+    </w:p>
+    <w:p>
+      <w:pPr>
+        <w:rPr>
+          <w14:textOutline w14:w="9525" w14:cap="rnd" w14:cmpd="sng" w14:algn="ctr">
+            <w14:solidFill>
+              <w14:srgbClr w14:val="00B050"/>
+            </w14:solidFill>
+            <w14:prstDash w14:val="solid"/>
+            <w14:bevel/>
+          </w14:textOutline>
+        </w:rPr>
+      </w:pPr>
+    </w:p>
+    <w:p>
+      <w:pPr>
+        <w:rPr>
+          <w14:textOutline w14:w="9525" w14:cap="rnd" w14:cmpd="sng" w14:algn="ctr">
+            <w14:solidFill>
+              <w14:srgbClr w14:val="00B050"/>
+            </w14:solidFill>
+            <w14:prstDash w14:val="solid"/>
+            <w14:bevel/>
+          </w14:textOutline>
+        </w:rPr>
+      </w:pPr>
+    </w:p>
+    <w:p/>
     <w:sectPr>
       <w:pgSz w:w="12240" w:h="15840"/>
       <w:pgMar w:top="1440" w:right="1440" w:bottom="1440" w:left="1440" w:header="720" w:footer="720" w:gutter="0"/>
@@ -2087,6 +2650,232 @@
 <file path=word/numbering.xml><?xml version="1.0" encoding="utf-8"?>
 <w:numbering xmlns:wpc="http://schemas.microsoft.com/office/word/2010/wordprocessingCanvas" xmlns:cx="http://schemas.microsoft.com/office/drawing/2014/chartex" xmlns:cx1="http://schemas.microsoft.com/office/drawing/2015/9/8/chartex" xmlns:cx2="http://schemas.microsoft.com/office/drawing/2015/10/21/chartex" xmlns:cx3="http://schemas.microsoft.com/office/drawing/2016/5/9/chartex" xmlns:cx4="http://schemas.microsoft.com/office/drawing/2016/5/10/chartex" xmlns:cx5="http://schemas.microsoft.com/office/drawing/2016/5/11/chartex" xmlns:cx6="http://schemas.microsoft.com/office/drawing/2016/5/12/chartex" xmlns:cx7="http://schemas.microsoft.com/office/drawing/2016/5/13/chartex" xmlns:cx8="http://schemas.microsoft.com/office/drawing/2016/5/14/chartex" xmlns:mc="http://schemas.openxmlformats.org/markup-compatibility/2006" xmlns:aink="http://schemas.microsoft.com/office/drawing/2016/ink" xmlns:am3d="http://schemas.microsoft.com/office/drawing/2017/model3d" xmlns:o="urn:schemas-microsoft-com:office:office" xmlns:r="http://schemas.openxmlformats.org/officeDocument/2006/relationships" xmlns:m="http://schemas.openxmlformats.org/officeDocument/2006/math" xmlns:v="urn:schemas-microsoft-com:vml" xmlns:wp14="http://schemas.microsoft.com/office/word/2010/wordprocessingDrawing" xmlns:wp="http://schemas.openxmlformats.org/drawingml/2006/wordprocessingDrawing" xmlns:w10="urn:schemas-microsoft-com:office:word" xmlns:w="http://schemas.openxmlformats.org/wordprocessingml/2006/main" xmlns:w14="http://schemas.microsoft.com/office/word/2010/wordml" xmlns:w15="http://schemas.microsoft.com/office/word/2012/wordml" xmlns:w16cex="http://schemas.microsoft.com/office/word/2018/wordml/cex" xmlns:w16cid="http://schemas.microsoft.com/office/word/2016/wordml/cid" xmlns:w16="http://schemas.microsoft.com/office/word/2018/wordml" xmlns:w16sdtdh="http://schemas.microsoft.com/office/word/2020/wordml/sdtdatahash" xmlns:w16se="http://schemas.microsoft.com/office/word/2015/wordml/symex" xmlns:wpg="http://schemas.microsoft.com/office/word/2010/wordprocessingGroup" xmlns:wpi="http://schemas.microsoft.com/office/word/2010/wordprocessingInk" xmlns:wne="http://schemas.microsoft.com/office/word/2006/wordml" xmlns:wps="http://schemas.microsoft.com/office/word/2010/wordprocessingShape" mc:Ignorable="w14 w15 w16se w16cid w16 w16cex w16sdtdh wp14">
   <w:abstractNum w:abstractNumId="0" w15:restartNumberingAfterBreak="0">
+    <w:nsid w:val="02925471"/>
+    <w:multiLevelType w:val="hybridMultilevel"/>
+    <w:tmpl w:val="8A8CAAF2"/>
+    <w:lvl w:ilvl="0" w:tplc="0409000B">
+      <w:start w:val="1"/>
+      <w:numFmt w:val="bullet"/>
+      <w:lvlText w:val=""/>
+      <w:lvlJc w:val="left"/>
+      <w:pPr>
+        <w:ind w:left="720" w:hanging="360"/>
+      </w:pPr>
+      <w:rPr>
+        <w:rFonts w:ascii="Wingdings" w:hAnsi="Wingdings" w:hint="default"/>
+      </w:rPr>
+    </w:lvl>
+    <w:lvl w:ilvl="1" w:tplc="04090003" w:tentative="1">
+      <w:start w:val="1"/>
+      <w:numFmt w:val="bullet"/>
+      <w:lvlText w:val="o"/>
+      <w:lvlJc w:val="left"/>
+      <w:pPr>
+        <w:ind w:left="1440" w:hanging="360"/>
+      </w:pPr>
+      <w:rPr>
+        <w:rFonts w:ascii="Courier New" w:hAnsi="Courier New" w:cs="Courier New" w:hint="default"/>
+      </w:rPr>
+    </w:lvl>
+    <w:lvl w:ilvl="2" w:tplc="04090005" w:tentative="1">
+      <w:start w:val="1"/>
+      <w:numFmt w:val="bullet"/>
+      <w:lvlText w:val=""/>
+      <w:lvlJc w:val="left"/>
+      <w:pPr>
+        <w:ind w:left="2160" w:hanging="360"/>
+      </w:pPr>
+      <w:rPr>
+        <w:rFonts w:ascii="Wingdings" w:hAnsi="Wingdings" w:hint="default"/>
+      </w:rPr>
+    </w:lvl>
+    <w:lvl w:ilvl="3" w:tplc="04090001" w:tentative="1">
+      <w:start w:val="1"/>
+      <w:numFmt w:val="bullet"/>
+      <w:lvlText w:val=""/>
+      <w:lvlJc w:val="left"/>
+      <w:pPr>
+        <w:ind w:left="2880" w:hanging="360"/>
+      </w:pPr>
+      <w:rPr>
+        <w:rFonts w:ascii="Symbol" w:hAnsi="Symbol" w:hint="default"/>
+      </w:rPr>
+    </w:lvl>
+    <w:lvl w:ilvl="4" w:tplc="04090003" w:tentative="1">
+      <w:start w:val="1"/>
+      <w:numFmt w:val="bullet"/>
+      <w:lvlText w:val="o"/>
+      <w:lvlJc w:val="left"/>
+      <w:pPr>
+        <w:ind w:left="3600" w:hanging="360"/>
+      </w:pPr>
+      <w:rPr>
+        <w:rFonts w:ascii="Courier New" w:hAnsi="Courier New" w:cs="Courier New" w:hint="default"/>
+      </w:rPr>
+    </w:lvl>
+    <w:lvl w:ilvl="5" w:tplc="04090005" w:tentative="1">
+      <w:start w:val="1"/>
+      <w:numFmt w:val="bullet"/>
+      <w:lvlText w:val=""/>
+      <w:lvlJc w:val="left"/>
+      <w:pPr>
+        <w:ind w:left="4320" w:hanging="360"/>
+      </w:pPr>
+      <w:rPr>
+        <w:rFonts w:ascii="Wingdings" w:hAnsi="Wingdings" w:hint="default"/>
+      </w:rPr>
+    </w:lvl>
+    <w:lvl w:ilvl="6" w:tplc="04090001" w:tentative="1">
+      <w:start w:val="1"/>
+      <w:numFmt w:val="bullet"/>
+      <w:lvlText w:val=""/>
+      <w:lvlJc w:val="left"/>
+      <w:pPr>
+        <w:ind w:left="5040" w:hanging="360"/>
+      </w:pPr>
+      <w:rPr>
+        <w:rFonts w:ascii="Symbol" w:hAnsi="Symbol" w:hint="default"/>
+      </w:rPr>
+    </w:lvl>
+    <w:lvl w:ilvl="7" w:tplc="04090003" w:tentative="1">
+      <w:start w:val="1"/>
+      <w:numFmt w:val="bullet"/>
+      <w:lvlText w:val="o"/>
+      <w:lvlJc w:val="left"/>
+      <w:pPr>
+        <w:ind w:left="5760" w:hanging="360"/>
+      </w:pPr>
+      <w:rPr>
+        <w:rFonts w:ascii="Courier New" w:hAnsi="Courier New" w:cs="Courier New" w:hint="default"/>
+      </w:rPr>
+    </w:lvl>
+    <w:lvl w:ilvl="8" w:tplc="04090005" w:tentative="1">
+      <w:start w:val="1"/>
+      <w:numFmt w:val="bullet"/>
+      <w:lvlText w:val=""/>
+      <w:lvlJc w:val="left"/>
+      <w:pPr>
+        <w:ind w:left="6480" w:hanging="360"/>
+      </w:pPr>
+      <w:rPr>
+        <w:rFonts w:ascii="Wingdings" w:hAnsi="Wingdings" w:hint="default"/>
+      </w:rPr>
+    </w:lvl>
+  </w:abstractNum>
+  <w:abstractNum w:abstractNumId="1" w15:restartNumberingAfterBreak="0">
+    <w:nsid w:val="25377993"/>
+    <w:multiLevelType w:val="hybridMultilevel"/>
+    <w:tmpl w:val="97DC4F0E"/>
+    <w:lvl w:ilvl="0" w:tplc="04090001">
+      <w:start w:val="1"/>
+      <w:numFmt w:val="bullet"/>
+      <w:lvlText w:val=""/>
+      <w:lvlJc w:val="left"/>
+      <w:pPr>
+        <w:ind w:left="720" w:hanging="360"/>
+      </w:pPr>
+      <w:rPr>
+        <w:rFonts w:ascii="Symbol" w:hAnsi="Symbol" w:hint="default"/>
+      </w:rPr>
+    </w:lvl>
+    <w:lvl w:ilvl="1" w:tplc="04090003" w:tentative="1">
+      <w:start w:val="1"/>
+      <w:numFmt w:val="bullet"/>
+      <w:lvlText w:val="o"/>
+      <w:lvlJc w:val="left"/>
+      <w:pPr>
+        <w:ind w:left="1440" w:hanging="360"/>
+      </w:pPr>
+      <w:rPr>
+        <w:rFonts w:ascii="Courier New" w:hAnsi="Courier New" w:cs="Courier New" w:hint="default"/>
+      </w:rPr>
+    </w:lvl>
+    <w:lvl w:ilvl="2" w:tplc="04090005" w:tentative="1">
+      <w:start w:val="1"/>
+      <w:numFmt w:val="bullet"/>
+      <w:lvlText w:val=""/>
+      <w:lvlJc w:val="left"/>
+      <w:pPr>
+        <w:ind w:left="2160" w:hanging="360"/>
+      </w:pPr>
+      <w:rPr>
+        <w:rFonts w:ascii="Wingdings" w:hAnsi="Wingdings" w:hint="default"/>
+      </w:rPr>
+    </w:lvl>
+    <w:lvl w:ilvl="3" w:tplc="04090001" w:tentative="1">
+      <w:start w:val="1"/>
+      <w:numFmt w:val="bullet"/>
+      <w:lvlText w:val=""/>
+      <w:lvlJc w:val="left"/>
+      <w:pPr>
+        <w:ind w:left="2880" w:hanging="360"/>
+      </w:pPr>
+      <w:rPr>
+        <w:rFonts w:ascii="Symbol" w:hAnsi="Symbol" w:hint="default"/>
+      </w:rPr>
+    </w:lvl>
+    <w:lvl w:ilvl="4" w:tplc="04090003" w:tentative="1">
+      <w:start w:val="1"/>
+      <w:numFmt w:val="bullet"/>
+      <w:lvlText w:val="o"/>
+      <w:lvlJc w:val="left"/>
+      <w:pPr>
+        <w:ind w:left="3600" w:hanging="360"/>
+      </w:pPr>
+      <w:rPr>
+        <w:rFonts w:ascii="Courier New" w:hAnsi="Courier New" w:cs="Courier New" w:hint="default"/>
+      </w:rPr>
+    </w:lvl>
+    <w:lvl w:ilvl="5" w:tplc="04090005" w:tentative="1">
+      <w:start w:val="1"/>
+      <w:numFmt w:val="bullet"/>
+      <w:lvlText w:val=""/>
+      <w:lvlJc w:val="left"/>
+      <w:pPr>
+        <w:ind w:left="4320" w:hanging="360"/>
+      </w:pPr>
+      <w:rPr>
+        <w:rFonts w:ascii="Wingdings" w:hAnsi="Wingdings" w:hint="default"/>
+      </w:rPr>
+    </w:lvl>
+    <w:lvl w:ilvl="6" w:tplc="04090001" w:tentative="1">
+      <w:start w:val="1"/>
+      <w:numFmt w:val="bullet"/>
+      <w:lvlText w:val=""/>
+      <w:lvlJc w:val="left"/>
+      <w:pPr>
+        <w:ind w:left="5040" w:hanging="360"/>
+      </w:pPr>
+      <w:rPr>
+        <w:rFonts w:ascii="Symbol" w:hAnsi="Symbol" w:hint="default"/>
+      </w:rPr>
+    </w:lvl>
+    <w:lvl w:ilvl="7" w:tplc="04090003" w:tentative="1">
+      <w:start w:val="1"/>
+      <w:numFmt w:val="bullet"/>
+      <w:lvlText w:val="o"/>
+      <w:lvlJc w:val="left"/>
+      <w:pPr>
+        <w:ind w:left="5760" w:hanging="360"/>
+      </w:pPr>
+      <w:rPr>
+        <w:rFonts w:ascii="Courier New" w:hAnsi="Courier New" w:cs="Courier New" w:hint="default"/>
+      </w:rPr>
+    </w:lvl>
+    <w:lvl w:ilvl="8" w:tplc="04090005" w:tentative="1">
+      <w:start w:val="1"/>
+      <w:numFmt w:val="bullet"/>
+      <w:lvlText w:val=""/>
+      <w:lvlJc w:val="left"/>
+      <w:pPr>
+        <w:ind w:left="6480" w:hanging="360"/>
+      </w:pPr>
+      <w:rPr>
+        <w:rFonts w:ascii="Wingdings" w:hAnsi="Wingdings" w:hint="default"/>
+      </w:rPr>
+    </w:lvl>
+  </w:abstractNum>
+  <w:abstractNum w:abstractNumId="2" w15:restartNumberingAfterBreak="0">
     <w:nsid w:val="253F0A93"/>
     <w:multiLevelType w:val="hybridMultilevel"/>
     <w:tmpl w:val="D0387218"/>
@@ -2199,7 +2988,7 @@
       </w:rPr>
     </w:lvl>
   </w:abstractNum>
-  <w:abstractNum w:abstractNumId="1" w15:restartNumberingAfterBreak="0">
+  <w:abstractNum w:abstractNumId="3" w15:restartNumberingAfterBreak="0">
     <w:nsid w:val="2C433E31"/>
     <w:multiLevelType w:val="hybridMultilevel"/>
     <w:tmpl w:val="37123CEE"/>
@@ -2312,7 +3101,233 @@
       </w:rPr>
     </w:lvl>
   </w:abstractNum>
-  <w:abstractNum w:abstractNumId="2" w15:restartNumberingAfterBreak="0">
+  <w:abstractNum w:abstractNumId="4" w15:restartNumberingAfterBreak="0">
+    <w:nsid w:val="316116EA"/>
+    <w:multiLevelType w:val="hybridMultilevel"/>
+    <w:tmpl w:val="77B0F95E"/>
+    <w:lvl w:ilvl="0" w:tplc="0409000B">
+      <w:start w:val="1"/>
+      <w:numFmt w:val="bullet"/>
+      <w:lvlText w:val=""/>
+      <w:lvlJc w:val="left"/>
+      <w:pPr>
+        <w:ind w:left="720" w:hanging="360"/>
+      </w:pPr>
+      <w:rPr>
+        <w:rFonts w:ascii="Wingdings" w:hAnsi="Wingdings" w:hint="default"/>
+      </w:rPr>
+    </w:lvl>
+    <w:lvl w:ilvl="1" w:tplc="04090003" w:tentative="1">
+      <w:start w:val="1"/>
+      <w:numFmt w:val="bullet"/>
+      <w:lvlText w:val="o"/>
+      <w:lvlJc w:val="left"/>
+      <w:pPr>
+        <w:ind w:left="1440" w:hanging="360"/>
+      </w:pPr>
+      <w:rPr>
+        <w:rFonts w:ascii="Courier New" w:hAnsi="Courier New" w:cs="Courier New" w:hint="default"/>
+      </w:rPr>
+    </w:lvl>
+    <w:lvl w:ilvl="2" w:tplc="04090005" w:tentative="1">
+      <w:start w:val="1"/>
+      <w:numFmt w:val="bullet"/>
+      <w:lvlText w:val=""/>
+      <w:lvlJc w:val="left"/>
+      <w:pPr>
+        <w:ind w:left="2160" w:hanging="360"/>
+      </w:pPr>
+      <w:rPr>
+        <w:rFonts w:ascii="Wingdings" w:hAnsi="Wingdings" w:hint="default"/>
+      </w:rPr>
+    </w:lvl>
+    <w:lvl w:ilvl="3" w:tplc="04090001" w:tentative="1">
+      <w:start w:val="1"/>
+      <w:numFmt w:val="bullet"/>
+      <w:lvlText w:val=""/>
+      <w:lvlJc w:val="left"/>
+      <w:pPr>
+        <w:ind w:left="2880" w:hanging="360"/>
+      </w:pPr>
+      <w:rPr>
+        <w:rFonts w:ascii="Symbol" w:hAnsi="Symbol" w:hint="default"/>
+      </w:rPr>
+    </w:lvl>
+    <w:lvl w:ilvl="4" w:tplc="04090003" w:tentative="1">
+      <w:start w:val="1"/>
+      <w:numFmt w:val="bullet"/>
+      <w:lvlText w:val="o"/>
+      <w:lvlJc w:val="left"/>
+      <w:pPr>
+        <w:ind w:left="3600" w:hanging="360"/>
+      </w:pPr>
+      <w:rPr>
+        <w:rFonts w:ascii="Courier New" w:hAnsi="Courier New" w:cs="Courier New" w:hint="default"/>
+      </w:rPr>
+    </w:lvl>
+    <w:lvl w:ilvl="5" w:tplc="04090005" w:tentative="1">
+      <w:start w:val="1"/>
+      <w:numFmt w:val="bullet"/>
+      <w:lvlText w:val=""/>
+      <w:lvlJc w:val="left"/>
+      <w:pPr>
+        <w:ind w:left="4320" w:hanging="360"/>
+      </w:pPr>
+      <w:rPr>
+        <w:rFonts w:ascii="Wingdings" w:hAnsi="Wingdings" w:hint="default"/>
+      </w:rPr>
+    </w:lvl>
+    <w:lvl w:ilvl="6" w:tplc="04090001" w:tentative="1">
+      <w:start w:val="1"/>
+      <w:numFmt w:val="bullet"/>
+      <w:lvlText w:val=""/>
+      <w:lvlJc w:val="left"/>
+      <w:pPr>
+        <w:ind w:left="5040" w:hanging="360"/>
+      </w:pPr>
+      <w:rPr>
+        <w:rFonts w:ascii="Symbol" w:hAnsi="Symbol" w:hint="default"/>
+      </w:rPr>
+    </w:lvl>
+    <w:lvl w:ilvl="7" w:tplc="04090003" w:tentative="1">
+      <w:start w:val="1"/>
+      <w:numFmt w:val="bullet"/>
+      <w:lvlText w:val="o"/>
+      <w:lvlJc w:val="left"/>
+      <w:pPr>
+        <w:ind w:left="5760" w:hanging="360"/>
+      </w:pPr>
+      <w:rPr>
+        <w:rFonts w:ascii="Courier New" w:hAnsi="Courier New" w:cs="Courier New" w:hint="default"/>
+      </w:rPr>
+    </w:lvl>
+    <w:lvl w:ilvl="8" w:tplc="04090005" w:tentative="1">
+      <w:start w:val="1"/>
+      <w:numFmt w:val="bullet"/>
+      <w:lvlText w:val=""/>
+      <w:lvlJc w:val="left"/>
+      <w:pPr>
+        <w:ind w:left="6480" w:hanging="360"/>
+      </w:pPr>
+      <w:rPr>
+        <w:rFonts w:ascii="Wingdings" w:hAnsi="Wingdings" w:hint="default"/>
+      </w:rPr>
+    </w:lvl>
+  </w:abstractNum>
+  <w:abstractNum w:abstractNumId="5" w15:restartNumberingAfterBreak="0">
+    <w:nsid w:val="52F9554E"/>
+    <w:multiLevelType w:val="hybridMultilevel"/>
+    <w:tmpl w:val="D09CA86E"/>
+    <w:lvl w:ilvl="0" w:tplc="0409000B">
+      <w:start w:val="1"/>
+      <w:numFmt w:val="bullet"/>
+      <w:lvlText w:val=""/>
+      <w:lvlJc w:val="left"/>
+      <w:pPr>
+        <w:ind w:left="720" w:hanging="360"/>
+      </w:pPr>
+      <w:rPr>
+        <w:rFonts w:ascii="Wingdings" w:hAnsi="Wingdings" w:hint="default"/>
+      </w:rPr>
+    </w:lvl>
+    <w:lvl w:ilvl="1" w:tplc="04090003" w:tentative="1">
+      <w:start w:val="1"/>
+      <w:numFmt w:val="bullet"/>
+      <w:lvlText w:val="o"/>
+      <w:lvlJc w:val="left"/>
+      <w:pPr>
+        <w:ind w:left="1440" w:hanging="360"/>
+      </w:pPr>
+      <w:rPr>
+        <w:rFonts w:ascii="Courier New" w:hAnsi="Courier New" w:cs="Courier New" w:hint="default"/>
+      </w:rPr>
+    </w:lvl>
+    <w:lvl w:ilvl="2" w:tplc="04090005" w:tentative="1">
+      <w:start w:val="1"/>
+      <w:numFmt w:val="bullet"/>
+      <w:lvlText w:val=""/>
+      <w:lvlJc w:val="left"/>
+      <w:pPr>
+        <w:ind w:left="2160" w:hanging="360"/>
+      </w:pPr>
+      <w:rPr>
+        <w:rFonts w:ascii="Wingdings" w:hAnsi="Wingdings" w:hint="default"/>
+      </w:rPr>
+    </w:lvl>
+    <w:lvl w:ilvl="3" w:tplc="04090001" w:tentative="1">
+      <w:start w:val="1"/>
+      <w:numFmt w:val="bullet"/>
+      <w:lvlText w:val=""/>
+      <w:lvlJc w:val="left"/>
+      <w:pPr>
+        <w:ind w:left="2880" w:hanging="360"/>
+      </w:pPr>
+      <w:rPr>
+        <w:rFonts w:ascii="Symbol" w:hAnsi="Symbol" w:hint="default"/>
+      </w:rPr>
+    </w:lvl>
+    <w:lvl w:ilvl="4" w:tplc="04090003" w:tentative="1">
+      <w:start w:val="1"/>
+      <w:numFmt w:val="bullet"/>
+      <w:lvlText w:val="o"/>
+      <w:lvlJc w:val="left"/>
+      <w:pPr>
+        <w:ind w:left="3600" w:hanging="360"/>
+      </w:pPr>
+      <w:rPr>
+        <w:rFonts w:ascii="Courier New" w:hAnsi="Courier New" w:cs="Courier New" w:hint="default"/>
+      </w:rPr>
+    </w:lvl>
+    <w:lvl w:ilvl="5" w:tplc="04090005" w:tentative="1">
+      <w:start w:val="1"/>
+      <w:numFmt w:val="bullet"/>
+      <w:lvlText w:val=""/>
+      <w:lvlJc w:val="left"/>
+      <w:pPr>
+        <w:ind w:left="4320" w:hanging="360"/>
+      </w:pPr>
+      <w:rPr>
+        <w:rFonts w:ascii="Wingdings" w:hAnsi="Wingdings" w:hint="default"/>
+      </w:rPr>
+    </w:lvl>
+    <w:lvl w:ilvl="6" w:tplc="04090001" w:tentative="1">
+      <w:start w:val="1"/>
+      <w:numFmt w:val="bullet"/>
+      <w:lvlText w:val=""/>
+      <w:lvlJc w:val="left"/>
+      <w:pPr>
+        <w:ind w:left="5040" w:hanging="360"/>
+      </w:pPr>
+      <w:rPr>
+        <w:rFonts w:ascii="Symbol" w:hAnsi="Symbol" w:hint="default"/>
+      </w:rPr>
+    </w:lvl>
+    <w:lvl w:ilvl="7" w:tplc="04090003" w:tentative="1">
+      <w:start w:val="1"/>
+      <w:numFmt w:val="bullet"/>
+      <w:lvlText w:val="o"/>
+      <w:lvlJc w:val="left"/>
+      <w:pPr>
+        <w:ind w:left="5760" w:hanging="360"/>
+      </w:pPr>
+      <w:rPr>
+        <w:rFonts w:ascii="Courier New" w:hAnsi="Courier New" w:cs="Courier New" w:hint="default"/>
+      </w:rPr>
+    </w:lvl>
+    <w:lvl w:ilvl="8" w:tplc="04090005" w:tentative="1">
+      <w:start w:val="1"/>
+      <w:numFmt w:val="bullet"/>
+      <w:lvlText w:val=""/>
+      <w:lvlJc w:val="left"/>
+      <w:pPr>
+        <w:ind w:left="6480" w:hanging="360"/>
+      </w:pPr>
+      <w:rPr>
+        <w:rFonts w:ascii="Wingdings" w:hAnsi="Wingdings" w:hint="default"/>
+      </w:rPr>
+    </w:lvl>
+  </w:abstractNum>
+  <w:abstractNum w:abstractNumId="6" w15:restartNumberingAfterBreak="0">
     <w:nsid w:val="6C891EBC"/>
     <w:multiLevelType w:val="hybridMultilevel"/>
     <w:tmpl w:val="9F2C0ADC"/>
@@ -2426,13 +3441,25 @@
     </w:lvl>
   </w:abstractNum>
   <w:num w:numId="1">
+    <w:abstractNumId w:val="3"/>
+  </w:num>
+  <w:num w:numId="2">
+    <w:abstractNumId w:val="2"/>
+  </w:num>
+  <w:num w:numId="3">
+    <w:abstractNumId w:val="6"/>
+  </w:num>
+  <w:num w:numId="4">
     <w:abstractNumId w:val="1"/>
   </w:num>
-  <w:num w:numId="2">
+  <w:num w:numId="5">
     <w:abstractNumId w:val="0"/>
   </w:num>
-  <w:num w:numId="3">
-    <w:abstractNumId w:val="2"/>
+  <w:num w:numId="6">
+    <w:abstractNumId w:val="4"/>
+  </w:num>
+  <w:num w:numId="7">
+    <w:abstractNumId w:val="5"/>
   </w:num>
 </w:numbering>
 </file>

</xml_diff>